<commit_message>
update listview and rest full api
</commit_message>
<xml_diff>
--- a/Note/Dự Án FastGo.docx
+++ b/Note/Dự Án FastGo.docx
@@ -360,7 +360,6 @@
           <w:noProof/>
         </w:rPr>
       </w:pPr>
-      <w:bookmarkStart w:id="0" w:name="_GoBack"/>
       <w:r>
         <w:rPr>
           <w:noProof/>
@@ -431,7 +430,6 @@
           </mc:Fallback>
         </mc:AlternateContent>
       </w:r>
-      <w:bookmarkEnd w:id="0"/>
       <w:r>
         <w:rPr>
           <w:noProof/>
@@ -6670,6 +6668,692 @@
           <w:szCs w:val="24"/>
         </w:rPr>
       </w:pPr>
+    </w:p>
+    <w:p>
+      <w:pPr>
+        <w:rPr>
+          <w:rFonts w:ascii="Times New Roman" w:hAnsi="Times New Roman" w:cs="Times New Roman"/>
+          <w:b/>
+          <w:sz w:val="24"/>
+          <w:szCs w:val="24"/>
+          <w:lang w:val="vi-VN"/>
+        </w:rPr>
+      </w:pPr>
+      <w:r>
+        <w:rPr>
+          <w:rFonts w:ascii="Times New Roman" w:hAnsi="Times New Roman" w:cs="Times New Roman"/>
+          <w:b/>
+          <w:sz w:val="24"/>
+          <w:szCs w:val="24"/>
+          <w:lang w:val="vi-VN"/>
+        </w:rPr>
+        <w:t xml:space="preserve">Key build apk : </w:t>
+      </w:r>
+    </w:p>
+    <w:p>
+      <w:pPr>
+        <w:rPr>
+          <w:rFonts w:ascii="Times New Roman" w:hAnsi="Times New Roman" w:cs="Times New Roman"/>
+          <w:b/>
+          <w:sz w:val="24"/>
+          <w:szCs w:val="24"/>
+          <w:lang w:val="vi-VN"/>
+        </w:rPr>
+      </w:pPr>
+      <w:r>
+        <w:rPr>
+          <w:rFonts w:ascii="Times New Roman" w:hAnsi="Times New Roman" w:cs="Times New Roman"/>
+          <w:b/>
+          <w:sz w:val="24"/>
+          <w:szCs w:val="24"/>
+          <w:lang w:val="vi-VN"/>
+        </w:rPr>
+        <w:t>Pass : mcredit@1234</w:t>
+      </w:r>
+      <w:bookmarkStart w:id="0" w:name="_GoBack"/>
+      <w:bookmarkEnd w:id="0"/>
+    </w:p>
+    <w:p>
+      <w:pPr>
+        <w:tabs>
+          <w:tab w:val="left" w:pos="560"/>
+          <w:tab w:val="left" w:pos="1120"/>
+          <w:tab w:val="left" w:pos="1680"/>
+          <w:tab w:val="left" w:pos="2240"/>
+          <w:tab w:val="left" w:pos="2800"/>
+          <w:tab w:val="left" w:pos="3360"/>
+          <w:tab w:val="left" w:pos="3920"/>
+          <w:tab w:val="left" w:pos="4480"/>
+          <w:tab w:val="left" w:pos="5040"/>
+          <w:tab w:val="left" w:pos="5600"/>
+          <w:tab w:val="left" w:pos="6160"/>
+          <w:tab w:val="left" w:pos="6720"/>
+        </w:tabs>
+        <w:autoSpaceDE w:val="0"/>
+        <w:autoSpaceDN w:val="0"/>
+        <w:adjustRightInd w:val="0"/>
+        <w:spacing w:after="0" w:line="240" w:lineRule="auto"/>
+        <w:rPr>
+          <w:rFonts w:ascii="Times New Roman" w:hAnsi="Times New Roman" w:cs="Times New Roman"/>
+          <w:color w:val="000000"/>
+          <w:sz w:val="24"/>
+          <w:szCs w:val="24"/>
+        </w:rPr>
+      </w:pPr>
+      <w:r>
+        <w:rPr>
+          <w:rFonts w:ascii="Times New Roman" w:hAnsi="Times New Roman" w:cs="Times New Roman"/>
+          <w:color w:val="000000"/>
+          <w:sz w:val="24"/>
+          <w:szCs w:val="24"/>
+        </w:rPr>
+        <w:t>What is your first and last name?</w:t>
+      </w:r>
+    </w:p>
+    <w:p>
+      <w:pPr>
+        <w:tabs>
+          <w:tab w:val="left" w:pos="560"/>
+          <w:tab w:val="left" w:pos="1120"/>
+          <w:tab w:val="left" w:pos="1680"/>
+          <w:tab w:val="left" w:pos="2240"/>
+          <w:tab w:val="left" w:pos="2800"/>
+          <w:tab w:val="left" w:pos="3360"/>
+          <w:tab w:val="left" w:pos="3920"/>
+          <w:tab w:val="left" w:pos="4480"/>
+          <w:tab w:val="left" w:pos="5040"/>
+          <w:tab w:val="left" w:pos="5600"/>
+          <w:tab w:val="left" w:pos="6160"/>
+          <w:tab w:val="left" w:pos="6720"/>
+        </w:tabs>
+        <w:autoSpaceDE w:val="0"/>
+        <w:autoSpaceDN w:val="0"/>
+        <w:adjustRightInd w:val="0"/>
+        <w:spacing w:after="0" w:line="240" w:lineRule="auto"/>
+        <w:rPr>
+          <w:rFonts w:ascii="Times New Roman" w:hAnsi="Times New Roman" w:cs="Times New Roman"/>
+          <w:color w:val="000000"/>
+          <w:sz w:val="24"/>
+          <w:szCs w:val="24"/>
+        </w:rPr>
+      </w:pPr>
+      <w:r>
+        <w:rPr>
+          <w:rFonts w:ascii="Times New Roman" w:hAnsi="Times New Roman" w:cs="Times New Roman"/>
+          <w:color w:val="000000"/>
+          <w:sz w:val="24"/>
+          <w:szCs w:val="24"/>
+        </w:rPr>
+        <w:t xml:space="preserve">  [Unknown]:  </w:t>
+      </w:r>
+      <w:proofErr w:type="spellStart"/>
+      <w:r>
+        <w:rPr>
+          <w:rFonts w:ascii="Times New Roman" w:hAnsi="Times New Roman" w:cs="Times New Roman"/>
+          <w:color w:val="000000"/>
+          <w:sz w:val="24"/>
+          <w:szCs w:val="24"/>
+        </w:rPr>
+        <w:t>Hiep</w:t>
+      </w:r>
+      <w:proofErr w:type="spellEnd"/>
+    </w:p>
+    <w:p>
+      <w:pPr>
+        <w:tabs>
+          <w:tab w:val="left" w:pos="560"/>
+          <w:tab w:val="left" w:pos="1120"/>
+          <w:tab w:val="left" w:pos="1680"/>
+          <w:tab w:val="left" w:pos="2240"/>
+          <w:tab w:val="left" w:pos="2800"/>
+          <w:tab w:val="left" w:pos="3360"/>
+          <w:tab w:val="left" w:pos="3920"/>
+          <w:tab w:val="left" w:pos="4480"/>
+          <w:tab w:val="left" w:pos="5040"/>
+          <w:tab w:val="left" w:pos="5600"/>
+          <w:tab w:val="left" w:pos="6160"/>
+          <w:tab w:val="left" w:pos="6720"/>
+        </w:tabs>
+        <w:autoSpaceDE w:val="0"/>
+        <w:autoSpaceDN w:val="0"/>
+        <w:adjustRightInd w:val="0"/>
+        <w:spacing w:after="0" w:line="240" w:lineRule="auto"/>
+        <w:rPr>
+          <w:rFonts w:ascii="Times New Roman" w:hAnsi="Times New Roman" w:cs="Times New Roman"/>
+          <w:color w:val="000000"/>
+          <w:sz w:val="24"/>
+          <w:szCs w:val="24"/>
+        </w:rPr>
+      </w:pPr>
+      <w:r>
+        <w:rPr>
+          <w:rFonts w:ascii="Times New Roman" w:hAnsi="Times New Roman" w:cs="Times New Roman"/>
+          <w:color w:val="000000"/>
+          <w:sz w:val="24"/>
+          <w:szCs w:val="24"/>
+        </w:rPr>
+        <w:t>What is the name of your organizational unit?</w:t>
+      </w:r>
+    </w:p>
+    <w:p>
+      <w:pPr>
+        <w:tabs>
+          <w:tab w:val="left" w:pos="560"/>
+          <w:tab w:val="left" w:pos="1120"/>
+          <w:tab w:val="left" w:pos="1680"/>
+          <w:tab w:val="left" w:pos="2240"/>
+          <w:tab w:val="left" w:pos="2800"/>
+          <w:tab w:val="left" w:pos="3360"/>
+          <w:tab w:val="left" w:pos="3920"/>
+          <w:tab w:val="left" w:pos="4480"/>
+          <w:tab w:val="left" w:pos="5040"/>
+          <w:tab w:val="left" w:pos="5600"/>
+          <w:tab w:val="left" w:pos="6160"/>
+          <w:tab w:val="left" w:pos="6720"/>
+        </w:tabs>
+        <w:autoSpaceDE w:val="0"/>
+        <w:autoSpaceDN w:val="0"/>
+        <w:adjustRightInd w:val="0"/>
+        <w:spacing w:after="0" w:line="240" w:lineRule="auto"/>
+        <w:rPr>
+          <w:rFonts w:ascii="Times New Roman" w:hAnsi="Times New Roman" w:cs="Times New Roman"/>
+          <w:color w:val="000000"/>
+          <w:sz w:val="24"/>
+          <w:szCs w:val="24"/>
+        </w:rPr>
+      </w:pPr>
+      <w:r>
+        <w:rPr>
+          <w:rFonts w:ascii="Times New Roman" w:hAnsi="Times New Roman" w:cs="Times New Roman"/>
+          <w:color w:val="000000"/>
+          <w:sz w:val="24"/>
+          <w:szCs w:val="24"/>
+        </w:rPr>
+        <w:t xml:space="preserve">  [Unknown]:  </w:t>
+      </w:r>
+      <w:proofErr w:type="spellStart"/>
+      <w:r>
+        <w:rPr>
+          <w:rFonts w:ascii="Times New Roman" w:hAnsi="Times New Roman" w:cs="Times New Roman"/>
+          <w:color w:val="000000"/>
+          <w:sz w:val="24"/>
+          <w:szCs w:val="24"/>
+        </w:rPr>
+        <w:t>FastGo</w:t>
+      </w:r>
+      <w:proofErr w:type="spellEnd"/>
+    </w:p>
+    <w:p>
+      <w:pPr>
+        <w:tabs>
+          <w:tab w:val="left" w:pos="560"/>
+          <w:tab w:val="left" w:pos="1120"/>
+          <w:tab w:val="left" w:pos="1680"/>
+          <w:tab w:val="left" w:pos="2240"/>
+          <w:tab w:val="left" w:pos="2800"/>
+          <w:tab w:val="left" w:pos="3360"/>
+          <w:tab w:val="left" w:pos="3920"/>
+          <w:tab w:val="left" w:pos="4480"/>
+          <w:tab w:val="left" w:pos="5040"/>
+          <w:tab w:val="left" w:pos="5600"/>
+          <w:tab w:val="left" w:pos="6160"/>
+          <w:tab w:val="left" w:pos="6720"/>
+        </w:tabs>
+        <w:autoSpaceDE w:val="0"/>
+        <w:autoSpaceDN w:val="0"/>
+        <w:adjustRightInd w:val="0"/>
+        <w:spacing w:after="0" w:line="240" w:lineRule="auto"/>
+        <w:rPr>
+          <w:rFonts w:ascii="Times New Roman" w:hAnsi="Times New Roman" w:cs="Times New Roman"/>
+          <w:color w:val="000000"/>
+          <w:sz w:val="24"/>
+          <w:szCs w:val="24"/>
+        </w:rPr>
+      </w:pPr>
+      <w:r>
+        <w:rPr>
+          <w:rFonts w:ascii="Times New Roman" w:hAnsi="Times New Roman" w:cs="Times New Roman"/>
+          <w:color w:val="000000"/>
+          <w:sz w:val="24"/>
+          <w:szCs w:val="24"/>
+        </w:rPr>
+        <w:t>What is the name of your organization?</w:t>
+      </w:r>
+    </w:p>
+    <w:p>
+      <w:pPr>
+        <w:tabs>
+          <w:tab w:val="left" w:pos="560"/>
+          <w:tab w:val="left" w:pos="1120"/>
+          <w:tab w:val="left" w:pos="1680"/>
+          <w:tab w:val="left" w:pos="2240"/>
+          <w:tab w:val="left" w:pos="2800"/>
+          <w:tab w:val="left" w:pos="3360"/>
+          <w:tab w:val="left" w:pos="3920"/>
+          <w:tab w:val="left" w:pos="4480"/>
+          <w:tab w:val="left" w:pos="5040"/>
+          <w:tab w:val="left" w:pos="5600"/>
+          <w:tab w:val="left" w:pos="6160"/>
+          <w:tab w:val="left" w:pos="6720"/>
+        </w:tabs>
+        <w:autoSpaceDE w:val="0"/>
+        <w:autoSpaceDN w:val="0"/>
+        <w:adjustRightInd w:val="0"/>
+        <w:spacing w:after="0" w:line="240" w:lineRule="auto"/>
+        <w:rPr>
+          <w:rFonts w:ascii="Times New Roman" w:hAnsi="Times New Roman" w:cs="Times New Roman"/>
+          <w:color w:val="000000"/>
+          <w:sz w:val="24"/>
+          <w:szCs w:val="24"/>
+        </w:rPr>
+      </w:pPr>
+      <w:r>
+        <w:rPr>
+          <w:rFonts w:ascii="Times New Roman" w:hAnsi="Times New Roman" w:cs="Times New Roman"/>
+          <w:color w:val="000000"/>
+          <w:sz w:val="24"/>
+          <w:szCs w:val="24"/>
+        </w:rPr>
+        <w:t xml:space="preserve">  [Unknown]:  </w:t>
+      </w:r>
+      <w:proofErr w:type="spellStart"/>
+      <w:r>
+        <w:rPr>
+          <w:rFonts w:ascii="Times New Roman" w:hAnsi="Times New Roman" w:cs="Times New Roman"/>
+          <w:color w:val="000000"/>
+          <w:sz w:val="24"/>
+          <w:szCs w:val="24"/>
+        </w:rPr>
+        <w:t>FastGo</w:t>
+      </w:r>
+      <w:proofErr w:type="spellEnd"/>
+    </w:p>
+    <w:p>
+      <w:pPr>
+        <w:tabs>
+          <w:tab w:val="left" w:pos="560"/>
+          <w:tab w:val="left" w:pos="1120"/>
+          <w:tab w:val="left" w:pos="1680"/>
+          <w:tab w:val="left" w:pos="2240"/>
+          <w:tab w:val="left" w:pos="2800"/>
+          <w:tab w:val="left" w:pos="3360"/>
+          <w:tab w:val="left" w:pos="3920"/>
+          <w:tab w:val="left" w:pos="4480"/>
+          <w:tab w:val="left" w:pos="5040"/>
+          <w:tab w:val="left" w:pos="5600"/>
+          <w:tab w:val="left" w:pos="6160"/>
+          <w:tab w:val="left" w:pos="6720"/>
+        </w:tabs>
+        <w:autoSpaceDE w:val="0"/>
+        <w:autoSpaceDN w:val="0"/>
+        <w:adjustRightInd w:val="0"/>
+        <w:spacing w:after="0" w:line="240" w:lineRule="auto"/>
+        <w:rPr>
+          <w:rFonts w:ascii="Times New Roman" w:hAnsi="Times New Roman" w:cs="Times New Roman"/>
+          <w:color w:val="000000"/>
+          <w:sz w:val="24"/>
+          <w:szCs w:val="24"/>
+        </w:rPr>
+      </w:pPr>
+      <w:r>
+        <w:rPr>
+          <w:rFonts w:ascii="Times New Roman" w:hAnsi="Times New Roman" w:cs="Times New Roman"/>
+          <w:color w:val="000000"/>
+          <w:sz w:val="24"/>
+          <w:szCs w:val="24"/>
+        </w:rPr>
+        <w:t>What is the name of your City or Locality?</w:t>
+      </w:r>
+    </w:p>
+    <w:p>
+      <w:pPr>
+        <w:tabs>
+          <w:tab w:val="left" w:pos="560"/>
+          <w:tab w:val="left" w:pos="1120"/>
+          <w:tab w:val="left" w:pos="1680"/>
+          <w:tab w:val="left" w:pos="2240"/>
+          <w:tab w:val="left" w:pos="2800"/>
+          <w:tab w:val="left" w:pos="3360"/>
+          <w:tab w:val="left" w:pos="3920"/>
+          <w:tab w:val="left" w:pos="4480"/>
+          <w:tab w:val="left" w:pos="5040"/>
+          <w:tab w:val="left" w:pos="5600"/>
+          <w:tab w:val="left" w:pos="6160"/>
+          <w:tab w:val="left" w:pos="6720"/>
+        </w:tabs>
+        <w:autoSpaceDE w:val="0"/>
+        <w:autoSpaceDN w:val="0"/>
+        <w:adjustRightInd w:val="0"/>
+        <w:spacing w:after="0" w:line="240" w:lineRule="auto"/>
+        <w:rPr>
+          <w:rFonts w:ascii="Times New Roman" w:hAnsi="Times New Roman" w:cs="Times New Roman"/>
+          <w:color w:val="000000"/>
+          <w:sz w:val="24"/>
+          <w:szCs w:val="24"/>
+        </w:rPr>
+      </w:pPr>
+      <w:r>
+        <w:rPr>
+          <w:rFonts w:ascii="Times New Roman" w:hAnsi="Times New Roman" w:cs="Times New Roman"/>
+          <w:color w:val="000000"/>
+          <w:sz w:val="24"/>
+          <w:szCs w:val="24"/>
+        </w:rPr>
+        <w:t xml:space="preserve">  [Unknown]:  Ha </w:t>
+      </w:r>
+      <w:proofErr w:type="spellStart"/>
+      <w:r>
+        <w:rPr>
+          <w:rFonts w:ascii="Times New Roman" w:hAnsi="Times New Roman" w:cs="Times New Roman"/>
+          <w:color w:val="000000"/>
+          <w:sz w:val="24"/>
+          <w:szCs w:val="24"/>
+        </w:rPr>
+        <w:t>Noi</w:t>
+      </w:r>
+      <w:proofErr w:type="spellEnd"/>
+    </w:p>
+    <w:p>
+      <w:pPr>
+        <w:tabs>
+          <w:tab w:val="left" w:pos="560"/>
+          <w:tab w:val="left" w:pos="1120"/>
+          <w:tab w:val="left" w:pos="1680"/>
+          <w:tab w:val="left" w:pos="2240"/>
+          <w:tab w:val="left" w:pos="2800"/>
+          <w:tab w:val="left" w:pos="3360"/>
+          <w:tab w:val="left" w:pos="3920"/>
+          <w:tab w:val="left" w:pos="4480"/>
+          <w:tab w:val="left" w:pos="5040"/>
+          <w:tab w:val="left" w:pos="5600"/>
+          <w:tab w:val="left" w:pos="6160"/>
+          <w:tab w:val="left" w:pos="6720"/>
+        </w:tabs>
+        <w:autoSpaceDE w:val="0"/>
+        <w:autoSpaceDN w:val="0"/>
+        <w:adjustRightInd w:val="0"/>
+        <w:spacing w:after="0" w:line="240" w:lineRule="auto"/>
+        <w:rPr>
+          <w:rFonts w:ascii="Times New Roman" w:hAnsi="Times New Roman" w:cs="Times New Roman"/>
+          <w:color w:val="000000"/>
+          <w:sz w:val="24"/>
+          <w:szCs w:val="24"/>
+        </w:rPr>
+      </w:pPr>
+      <w:r>
+        <w:rPr>
+          <w:rFonts w:ascii="Times New Roman" w:hAnsi="Times New Roman" w:cs="Times New Roman"/>
+          <w:color w:val="000000"/>
+          <w:sz w:val="24"/>
+          <w:szCs w:val="24"/>
+        </w:rPr>
+        <w:t>What is the name of your State or Province?</w:t>
+      </w:r>
+    </w:p>
+    <w:p>
+      <w:pPr>
+        <w:tabs>
+          <w:tab w:val="left" w:pos="560"/>
+          <w:tab w:val="left" w:pos="1120"/>
+          <w:tab w:val="left" w:pos="1680"/>
+          <w:tab w:val="left" w:pos="2240"/>
+          <w:tab w:val="left" w:pos="2800"/>
+          <w:tab w:val="left" w:pos="3360"/>
+          <w:tab w:val="left" w:pos="3920"/>
+          <w:tab w:val="left" w:pos="4480"/>
+          <w:tab w:val="left" w:pos="5040"/>
+          <w:tab w:val="left" w:pos="5600"/>
+          <w:tab w:val="left" w:pos="6160"/>
+          <w:tab w:val="left" w:pos="6720"/>
+        </w:tabs>
+        <w:autoSpaceDE w:val="0"/>
+        <w:autoSpaceDN w:val="0"/>
+        <w:adjustRightInd w:val="0"/>
+        <w:spacing w:after="0" w:line="240" w:lineRule="auto"/>
+        <w:rPr>
+          <w:rFonts w:ascii="Times New Roman" w:hAnsi="Times New Roman" w:cs="Times New Roman"/>
+          <w:color w:val="000000"/>
+          <w:sz w:val="24"/>
+          <w:szCs w:val="24"/>
+        </w:rPr>
+      </w:pPr>
+      <w:r>
+        <w:rPr>
+          <w:rFonts w:ascii="Times New Roman" w:hAnsi="Times New Roman" w:cs="Times New Roman"/>
+          <w:color w:val="000000"/>
+          <w:sz w:val="24"/>
+          <w:szCs w:val="24"/>
+        </w:rPr>
+        <w:t xml:space="preserve">  [Unknown]:  Dong Da</w:t>
+      </w:r>
+    </w:p>
+    <w:p>
+      <w:pPr>
+        <w:tabs>
+          <w:tab w:val="left" w:pos="560"/>
+          <w:tab w:val="left" w:pos="1120"/>
+          <w:tab w:val="left" w:pos="1680"/>
+          <w:tab w:val="left" w:pos="2240"/>
+          <w:tab w:val="left" w:pos="2800"/>
+          <w:tab w:val="left" w:pos="3360"/>
+          <w:tab w:val="left" w:pos="3920"/>
+          <w:tab w:val="left" w:pos="4480"/>
+          <w:tab w:val="left" w:pos="5040"/>
+          <w:tab w:val="left" w:pos="5600"/>
+          <w:tab w:val="left" w:pos="6160"/>
+          <w:tab w:val="left" w:pos="6720"/>
+        </w:tabs>
+        <w:autoSpaceDE w:val="0"/>
+        <w:autoSpaceDN w:val="0"/>
+        <w:adjustRightInd w:val="0"/>
+        <w:spacing w:after="0" w:line="240" w:lineRule="auto"/>
+        <w:rPr>
+          <w:rFonts w:ascii="Times New Roman" w:hAnsi="Times New Roman" w:cs="Times New Roman"/>
+          <w:color w:val="000000"/>
+          <w:sz w:val="24"/>
+          <w:szCs w:val="24"/>
+        </w:rPr>
+      </w:pPr>
+      <w:r>
+        <w:rPr>
+          <w:rFonts w:ascii="Times New Roman" w:hAnsi="Times New Roman" w:cs="Times New Roman"/>
+          <w:color w:val="000000"/>
+          <w:sz w:val="24"/>
+          <w:szCs w:val="24"/>
+        </w:rPr>
+        <w:t>What is the two-letter country code for this unit?</w:t>
+      </w:r>
+    </w:p>
+    <w:p>
+      <w:pPr>
+        <w:tabs>
+          <w:tab w:val="left" w:pos="560"/>
+          <w:tab w:val="left" w:pos="1120"/>
+          <w:tab w:val="left" w:pos="1680"/>
+          <w:tab w:val="left" w:pos="2240"/>
+          <w:tab w:val="left" w:pos="2800"/>
+          <w:tab w:val="left" w:pos="3360"/>
+          <w:tab w:val="left" w:pos="3920"/>
+          <w:tab w:val="left" w:pos="4480"/>
+          <w:tab w:val="left" w:pos="5040"/>
+          <w:tab w:val="left" w:pos="5600"/>
+          <w:tab w:val="left" w:pos="6160"/>
+          <w:tab w:val="left" w:pos="6720"/>
+        </w:tabs>
+        <w:autoSpaceDE w:val="0"/>
+        <w:autoSpaceDN w:val="0"/>
+        <w:adjustRightInd w:val="0"/>
+        <w:spacing w:after="0" w:line="240" w:lineRule="auto"/>
+        <w:rPr>
+          <w:rFonts w:ascii="Times New Roman" w:hAnsi="Times New Roman" w:cs="Times New Roman"/>
+          <w:color w:val="000000"/>
+          <w:sz w:val="24"/>
+          <w:szCs w:val="24"/>
+        </w:rPr>
+      </w:pPr>
+      <w:r>
+        <w:rPr>
+          <w:rFonts w:ascii="Times New Roman" w:hAnsi="Times New Roman" w:cs="Times New Roman"/>
+          <w:color w:val="000000"/>
+          <w:sz w:val="24"/>
+          <w:szCs w:val="24"/>
+        </w:rPr>
+        <w:t xml:space="preserve">  [Unknown]:  NT</w:t>
+      </w:r>
+    </w:p>
+    <w:p>
+      <w:pPr>
+        <w:tabs>
+          <w:tab w:val="left" w:pos="560"/>
+          <w:tab w:val="left" w:pos="1120"/>
+          <w:tab w:val="left" w:pos="1680"/>
+          <w:tab w:val="left" w:pos="2240"/>
+          <w:tab w:val="left" w:pos="2800"/>
+          <w:tab w:val="left" w:pos="3360"/>
+          <w:tab w:val="left" w:pos="3920"/>
+          <w:tab w:val="left" w:pos="4480"/>
+          <w:tab w:val="left" w:pos="5040"/>
+          <w:tab w:val="left" w:pos="5600"/>
+          <w:tab w:val="left" w:pos="6160"/>
+          <w:tab w:val="left" w:pos="6720"/>
+        </w:tabs>
+        <w:autoSpaceDE w:val="0"/>
+        <w:autoSpaceDN w:val="0"/>
+        <w:adjustRightInd w:val="0"/>
+        <w:spacing w:after="0" w:line="240" w:lineRule="auto"/>
+        <w:rPr>
+          <w:rFonts w:ascii="Times New Roman" w:hAnsi="Times New Roman" w:cs="Times New Roman"/>
+          <w:color w:val="000000"/>
+          <w:sz w:val="24"/>
+          <w:szCs w:val="24"/>
+        </w:rPr>
+      </w:pPr>
+      <w:r>
+        <w:rPr>
+          <w:rFonts w:ascii="Times New Roman" w:hAnsi="Times New Roman" w:cs="Times New Roman"/>
+          <w:color w:val="000000"/>
+          <w:sz w:val="24"/>
+          <w:szCs w:val="24"/>
+        </w:rPr>
+        <w:t>Is CN=</w:t>
+      </w:r>
+      <w:proofErr w:type="spellStart"/>
+      <w:r>
+        <w:rPr>
+          <w:rFonts w:ascii="Times New Roman" w:hAnsi="Times New Roman" w:cs="Times New Roman"/>
+          <w:color w:val="000000"/>
+          <w:sz w:val="24"/>
+          <w:szCs w:val="24"/>
+        </w:rPr>
+        <w:t>Hiep</w:t>
+      </w:r>
+      <w:proofErr w:type="spellEnd"/>
+      <w:r>
+        <w:rPr>
+          <w:rFonts w:ascii="Times New Roman" w:hAnsi="Times New Roman" w:cs="Times New Roman"/>
+          <w:color w:val="000000"/>
+          <w:sz w:val="24"/>
+          <w:szCs w:val="24"/>
+        </w:rPr>
+        <w:t>, OU=</w:t>
+      </w:r>
+      <w:proofErr w:type="spellStart"/>
+      <w:r>
+        <w:rPr>
+          <w:rFonts w:ascii="Times New Roman" w:hAnsi="Times New Roman" w:cs="Times New Roman"/>
+          <w:color w:val="000000"/>
+          <w:sz w:val="24"/>
+          <w:szCs w:val="24"/>
+        </w:rPr>
+        <w:t>FastGo</w:t>
+      </w:r>
+      <w:proofErr w:type="spellEnd"/>
+      <w:r>
+        <w:rPr>
+          <w:rFonts w:ascii="Times New Roman" w:hAnsi="Times New Roman" w:cs="Times New Roman"/>
+          <w:color w:val="000000"/>
+          <w:sz w:val="24"/>
+          <w:szCs w:val="24"/>
+        </w:rPr>
+        <w:t>, O=</w:t>
+      </w:r>
+      <w:proofErr w:type="spellStart"/>
+      <w:r>
+        <w:rPr>
+          <w:rFonts w:ascii="Times New Roman" w:hAnsi="Times New Roman" w:cs="Times New Roman"/>
+          <w:color w:val="000000"/>
+          <w:sz w:val="24"/>
+          <w:szCs w:val="24"/>
+        </w:rPr>
+        <w:t>FastGo</w:t>
+      </w:r>
+      <w:proofErr w:type="spellEnd"/>
+      <w:r>
+        <w:rPr>
+          <w:rFonts w:ascii="Times New Roman" w:hAnsi="Times New Roman" w:cs="Times New Roman"/>
+          <w:color w:val="000000"/>
+          <w:sz w:val="24"/>
+          <w:szCs w:val="24"/>
+        </w:rPr>
+        <w:t xml:space="preserve">, L=Ha </w:t>
+      </w:r>
+      <w:proofErr w:type="spellStart"/>
+      <w:r>
+        <w:rPr>
+          <w:rFonts w:ascii="Times New Roman" w:hAnsi="Times New Roman" w:cs="Times New Roman"/>
+          <w:color w:val="000000"/>
+          <w:sz w:val="24"/>
+          <w:szCs w:val="24"/>
+        </w:rPr>
+        <w:t>Noi</w:t>
+      </w:r>
+      <w:proofErr w:type="spellEnd"/>
+      <w:r>
+        <w:rPr>
+          <w:rFonts w:ascii="Times New Roman" w:hAnsi="Times New Roman" w:cs="Times New Roman"/>
+          <w:color w:val="000000"/>
+          <w:sz w:val="24"/>
+          <w:szCs w:val="24"/>
+        </w:rPr>
+        <w:t>, ST=Dong Da, C=NT correct?</w:t>
+      </w:r>
+    </w:p>
+    <w:p>
+      <w:pPr>
+        <w:tabs>
+          <w:tab w:val="left" w:pos="560"/>
+          <w:tab w:val="left" w:pos="1120"/>
+          <w:tab w:val="left" w:pos="1680"/>
+          <w:tab w:val="left" w:pos="2240"/>
+          <w:tab w:val="left" w:pos="2800"/>
+          <w:tab w:val="left" w:pos="3360"/>
+          <w:tab w:val="left" w:pos="3920"/>
+          <w:tab w:val="left" w:pos="4480"/>
+          <w:tab w:val="left" w:pos="5040"/>
+          <w:tab w:val="left" w:pos="5600"/>
+          <w:tab w:val="left" w:pos="6160"/>
+          <w:tab w:val="left" w:pos="6720"/>
+        </w:tabs>
+        <w:autoSpaceDE w:val="0"/>
+        <w:autoSpaceDN w:val="0"/>
+        <w:adjustRightInd w:val="0"/>
+        <w:spacing w:after="0" w:line="240" w:lineRule="auto"/>
+        <w:rPr>
+          <w:rFonts w:ascii="Times New Roman" w:hAnsi="Times New Roman" w:cs="Times New Roman"/>
+          <w:color w:val="000000"/>
+          <w:sz w:val="24"/>
+          <w:szCs w:val="24"/>
+        </w:rPr>
+      </w:pPr>
+      <w:r>
+        <w:rPr>
+          <w:rFonts w:ascii="Times New Roman" w:hAnsi="Times New Roman" w:cs="Times New Roman"/>
+          <w:color w:val="000000"/>
+          <w:sz w:val="24"/>
+          <w:szCs w:val="24"/>
+        </w:rPr>
+        <w:t xml:space="preserve">  [no]:  yes </w:t>
+      </w:r>
     </w:p>
     <w:p>
       <w:pPr>
@@ -7167,6 +7851,7 @@
     <w:lsdException w:name="HTML Sample" w:semiHidden="1" w:unhideWhenUsed="1"/>
     <w:lsdException w:name="HTML Typewriter" w:semiHidden="1" w:unhideWhenUsed="1"/>
     <w:lsdException w:name="HTML Variable" w:semiHidden="1" w:unhideWhenUsed="1"/>
+    <w:lsdException w:name="Normal Table" w:semiHidden="1" w:unhideWhenUsed="1"/>
     <w:lsdException w:name="annotation subject" w:semiHidden="1" w:unhideWhenUsed="1"/>
     <w:lsdException w:name="No List" w:semiHidden="1" w:unhideWhenUsed="1"/>
     <w:lsdException w:name="Outline List 1" w:semiHidden="1" w:unhideWhenUsed="1"/>
@@ -7210,8 +7895,10 @@
     <w:lsdException w:name="Table Elegant" w:semiHidden="1" w:unhideWhenUsed="1"/>
     <w:lsdException w:name="Table Professional" w:semiHidden="1" w:unhideWhenUsed="1"/>
     <w:lsdException w:name="Table Subtle 1" w:semiHidden="1" w:unhideWhenUsed="1"/>
+    <w:lsdException w:name="Table Subtle 2" w:semiHidden="1" w:unhideWhenUsed="1"/>
     <w:lsdException w:name="Table Web 1" w:semiHidden="1" w:unhideWhenUsed="1"/>
     <w:lsdException w:name="Table Web 2" w:semiHidden="1" w:unhideWhenUsed="1"/>
+    <w:lsdException w:name="Table Web 3" w:semiHidden="1" w:unhideWhenUsed="1"/>
     <w:lsdException w:name="Balloon Text" w:semiHidden="1" w:unhideWhenUsed="1"/>
     <w:lsdException w:name="Table Grid" w:uiPriority="39"/>
     <w:lsdException w:name="Table Theme" w:semiHidden="1" w:unhideWhenUsed="1"/>

</xml_diff>